<commit_message>
tema 2 ejercicios 1-3
</commit_message>
<xml_diff>
--- a/Ejercicios_01_1-7/1_ACTIVIDADES 4-7 (ESTRUCTURAS DE PROCESOS EN C)_V5.docx
+++ b/Ejercicios_01_1-7/1_ACTIVIDADES 4-7 (ESTRUCTURAS DE PROCESOS EN C)_V5.docx
@@ -422,7 +422,9 @@
         </w:rPr>
       </w:pPr>
       <w:r>
-        <w:rPr/>
+        <w:rPr>
+          <w:rFonts w:cs="Arial" w:ascii="Arial" w:hAnsi="Arial"/>
+        </w:rPr>
       </w:r>
     </w:p>
     <w:p>
@@ -2952,6 +2954,7 @@
       </w:pPr>
       <w:r>
         <w:rPr/>
+        <w:t>#include &lt;stdlib.h&gt;</w:t>
       </w:r>
     </w:p>
     <w:p>
@@ -2961,7 +2964,7 @@
       </w:pPr>
       <w:r>
         <w:rPr/>
-        <w:t>#include &lt;stdlib.h&gt;</w:t>
+        <w:t>#include &lt;unistd.h&gt;</w:t>
       </w:r>
     </w:p>
     <w:p>
@@ -2971,7 +2974,7 @@
       </w:pPr>
       <w:r>
         <w:rPr/>
-        <w:t>#include &lt;unistd.h&gt;</w:t>
+        <w:t>#include &lt;stdio.h&gt;</w:t>
       </w:r>
     </w:p>
     <w:p>
@@ -2981,7 +2984,7 @@
       </w:pPr>
       <w:r>
         <w:rPr/>
-        <w:t>#include &lt;stdio.h&gt;</w:t>
+        <w:t>#include &lt;sys/wait.h&gt;</w:t>
       </w:r>
     </w:p>
     <w:p>
@@ -2991,7 +2994,6 @@
       </w:pPr>
       <w:r>
         <w:rPr/>
-        <w:t>#include &lt;sys/wait.h&gt;</w:t>
       </w:r>
     </w:p>
     <w:p>
@@ -3001,6 +3003,7 @@
       </w:pPr>
       <w:r>
         <w:rPr/>
+        <w:t>void main (){</w:t>
       </w:r>
     </w:p>
     <w:p>
@@ -3010,7 +3013,11 @@
       </w:pPr>
       <w:r>
         <w:rPr/>
-        <w:t>void main (){</w:t>
+        <w:t xml:space="preserve">    </w:t>
+      </w:r>
+      <w:r>
+        <w:rPr/>
+        <w:t>pid_t pid;</w:t>
       </w:r>
     </w:p>
     <w:p>
@@ -3024,7 +3031,7 @@
       </w:r>
       <w:r>
         <w:rPr/>
-        <w:t>pid_t pid;</w:t>
+        <w:t>int i = 6;</w:t>
       </w:r>
     </w:p>
     <w:p>
@@ -3034,11 +3041,20 @@
       </w:pPr>
       <w:r>
         <w:rPr/>
+      </w:r>
+    </w:p>
+    <w:p>
+      <w:pPr>
+        <w:pStyle w:val="Normal"/>
+        <w:rPr/>
+      </w:pPr>
+      <w:r>
+        <w:rPr/>
         <w:t xml:space="preserve">    </w:t>
       </w:r>
       <w:r>
         <w:rPr/>
-        <w:t>int i = 6;</w:t>
+        <w:t>printf("Valor inicial de la variable: %d\n", i);</w:t>
       </w:r>
     </w:p>
     <w:p>
@@ -3048,6 +3064,11 @@
       </w:pPr>
       <w:r>
         <w:rPr/>
+        <w:t xml:space="preserve">    </w:t>
+      </w:r>
+      <w:r>
+        <w:rPr/>
+        <w:t>pid = fork();</w:t>
       </w:r>
     </w:p>
     <w:p>
@@ -3057,11 +3078,20 @@
       </w:pPr>
       <w:r>
         <w:rPr/>
+      </w:r>
+    </w:p>
+    <w:p>
+      <w:pPr>
+        <w:pStyle w:val="Normal"/>
+        <w:rPr/>
+      </w:pPr>
+      <w:r>
+        <w:rPr/>
         <w:t xml:space="preserve">    </w:t>
       </w:r>
       <w:r>
         <w:rPr/>
-        <w:t>printf("Valor inicial de la variable: %d\n", i);</w:t>
+        <w:t>if (pid == -1){//Error al crear el proceso</w:t>
       </w:r>
     </w:p>
     <w:p>
@@ -3071,11 +3101,39 @@
       </w:pPr>
       <w:r>
         <w:rPr/>
+        <w:t xml:space="preserve">        </w:t>
+      </w:r>
+      <w:r>
+        <w:rPr/>
+        <w:t>printf("No se ha podido crear el proceso hijo...");</w:t>
+      </w:r>
+    </w:p>
+    <w:p>
+      <w:pPr>
+        <w:pStyle w:val="Normal"/>
+        <w:rPr/>
+      </w:pPr>
+      <w:r>
+        <w:rPr/>
+        <w:t xml:space="preserve">        </w:t>
+      </w:r>
+      <w:r>
+        <w:rPr/>
+        <w:t>exit (-1);</w:t>
+      </w:r>
+    </w:p>
+    <w:p>
+      <w:pPr>
+        <w:pStyle w:val="Normal"/>
+        <w:rPr/>
+      </w:pPr>
+      <w:r>
+        <w:rPr/>
         <w:t xml:space="preserve">    </w:t>
       </w:r>
       <w:r>
         <w:rPr/>
-        <w:t>pid = fork();</w:t>
+        <w:t>}else if(pid == 0){//En el proceso hijo</w:t>
       </w:r>
     </w:p>
     <w:p>
@@ -3085,6 +3143,11 @@
       </w:pPr>
       <w:r>
         <w:rPr/>
+        <w:t xml:space="preserve">        </w:t>
+      </w:r>
+      <w:r>
+        <w:rPr/>
+        <w:t>i -= 5;</w:t>
       </w:r>
     </w:p>
     <w:p>
@@ -3094,11 +3157,25 @@
       </w:pPr>
       <w:r>
         <w:rPr/>
+        <w:t xml:space="preserve">        </w:t>
+      </w:r>
+      <w:r>
+        <w:rPr/>
+        <w:t>printf("Variable en Proceso Hijo: %d\n", i);</w:t>
+      </w:r>
+    </w:p>
+    <w:p>
+      <w:pPr>
+        <w:pStyle w:val="Normal"/>
+        <w:rPr/>
+      </w:pPr>
+      <w:r>
+        <w:rPr/>
         <w:t xml:space="preserve">    </w:t>
       </w:r>
       <w:r>
         <w:rPr/>
-        <w:t>if (pid == -1){//Error al crear el proceso</w:t>
+        <w:t>}else{//En el proceso padre</w:t>
       </w:r>
     </w:p>
     <w:p>
@@ -3112,7 +3189,7 @@
       </w:r>
       <w:r>
         <w:rPr/>
-        <w:t>printf("No se ha podido crear el proceso hijo...");</w:t>
+        <w:t>i += 5;</w:t>
       </w:r>
     </w:p>
     <w:p>
@@ -3126,91 +3203,7 @@
       </w:r>
       <w:r>
         <w:rPr/>
-        <w:t>exit (-1);</w:t>
-      </w:r>
-    </w:p>
-    <w:p>
-      <w:pPr>
-        <w:pStyle w:val="Normal"/>
-        <w:rPr/>
-      </w:pPr>
-      <w:r>
-        <w:rPr/>
-        <w:t xml:space="preserve">    </w:t>
-      </w:r>
-      <w:r>
-        <w:rPr/>
-        <w:t>}else if(pid == 0){//En el proceso hijo</w:t>
-      </w:r>
-    </w:p>
-    <w:p>
-      <w:pPr>
-        <w:pStyle w:val="Normal"/>
-        <w:rPr/>
-      </w:pPr>
-      <w:r>
-        <w:rPr/>
-        <w:t xml:space="preserve">        </w:t>
-      </w:r>
-      <w:r>
-        <w:rPr/>
-        <w:t>i -= 5;</w:t>
-      </w:r>
-    </w:p>
-    <w:p>
-      <w:pPr>
-        <w:pStyle w:val="Normal"/>
-        <w:rPr/>
-      </w:pPr>
-      <w:r>
-        <w:rPr/>
-        <w:t xml:space="preserve">        </w:t>
-      </w:r>
-      <w:r>
-        <w:rPr/>
         <w:t>pid = wait(NULL);</w:t>
-      </w:r>
-    </w:p>
-    <w:p>
-      <w:pPr>
-        <w:pStyle w:val="Normal"/>
-        <w:rPr/>
-      </w:pPr>
-      <w:r>
-        <w:rPr/>
-        <w:t xml:space="preserve">        </w:t>
-      </w:r>
-      <w:r>
-        <w:rPr/>
-        <w:t>printf("Variable en Proceso Hijo: %d\n", i);</w:t>
-      </w:r>
-    </w:p>
-    <w:p>
-      <w:pPr>
-        <w:pStyle w:val="Normal"/>
-        <w:rPr/>
-      </w:pPr>
-      <w:r>
-        <w:rPr/>
-        <w:t xml:space="preserve">    </w:t>
-      </w:r>
-      <w:r>
-        <w:rPr/>
-        <w:t>}else{//En el proceso padre</w:t>
-      </w:r>
-    </w:p>
-    <w:p>
-      <w:pPr>
-        <w:pStyle w:val="Normal"/>
-        <w:rPr/>
-      </w:pPr>
-      <w:r>
-        <w:rPr/>
-        <w:t xml:space="preserve">        </w:t>
-      </w:r>
-      <w:r>
-        <w:rPr/>
-        <w:t>i += 5;</w:t>
       </w:r>
     </w:p>
     <w:p>
@@ -4125,7 +4118,6 @@
     <w:rPrDefault>
       <w:rPr>
         <w:rFonts w:ascii="Calibri" w:hAnsi="Calibri" w:eastAsia="Calibri" w:cs="" w:asciiTheme="minorHAnsi" w:cstheme="minorBidi" w:eastAsiaTheme="minorHAnsi" w:hAnsiTheme="minorHAnsi"/>
-        <w:sz w:val="22"/>
         <w:szCs w:val="22"/>
         <w:lang w:val="es-ES" w:eastAsia="en-US" w:bidi="ar-SA"/>
       </w:rPr>
@@ -4519,6 +4511,7 @@
     <w:qFormat/>
     <w:pPr>
       <w:widowControl/>
+      <w:suppressAutoHyphens w:val="true"/>
       <w:bidi w:val="0"/>
       <w:spacing w:lineRule="auto" w:line="276" w:before="0" w:after="200"/>
       <w:jc w:val="left"/>

</xml_diff>